<commit_message>
Started working on websocket
</commit_message>
<xml_diff>
--- a/ClueMaster Outline.docx
+++ b/ClueMaster Outline.docx
@@ -54,13 +54,7 @@
         </w:numPr>
       </w:pPr>
       <w:r>
-        <w:t xml:space="preserve">There would be multiple categories to compete in and each would be automatically filled with </w:t>
-      </w:r>
-      <w:r>
-        <w:t>information (</w:t>
-      </w:r>
-      <w:r>
-        <w:t xml:space="preserve">clues, etc.) by </w:t>
+        <w:t xml:space="preserve">There would be multiple categories to compete in and each would be automatically filled with information (clues, etc.) by </w:t>
       </w:r>
       <w:proofErr w:type="spellStart"/>
       <w:r>
@@ -118,11 +112,63 @@
         <w:pStyle w:val="ListParagraph"/>
         <w:numPr>
           <w:ilvl w:val="0"/>
-          <w:numId w:val="17"/>
+          <w:numId w:val="16"/>
         </w:numPr>
       </w:pPr>
       <w:r>
-        <w:t>The game starts when the room reaches the player limit.</w:t>
+        <w:t>Round Structure:</w:t>
+      </w:r>
+    </w:p>
+    <w:p>
+      <w:pPr>
+        <w:pStyle w:val="ListParagraph"/>
+        <w:numPr>
+          <w:ilvl w:val="0"/>
+          <w:numId w:val="19"/>
+        </w:numPr>
+      </w:pPr>
+      <w:r>
+        <w:t>The game consists of multiple rounds.</w:t>
+      </w:r>
+    </w:p>
+    <w:p>
+      <w:pPr>
+        <w:pStyle w:val="ListParagraph"/>
+        <w:numPr>
+          <w:ilvl w:val="0"/>
+          <w:numId w:val="19"/>
+        </w:numPr>
+      </w:pPr>
+      <w:r>
+        <w:t>In each round, one player is selected as the "</w:t>
+      </w:r>
+      <w:proofErr w:type="spellStart"/>
+      <w:r>
+        <w:t>ClueMaster</w:t>
+      </w:r>
+      <w:proofErr w:type="spellEnd"/>
+      <w:r>
+        <w:t>."</w:t>
+      </w:r>
+    </w:p>
+    <w:p>
+      <w:pPr>
+        <w:pStyle w:val="ListParagraph"/>
+        <w:numPr>
+          <w:ilvl w:val="0"/>
+          <w:numId w:val="19"/>
+        </w:numPr>
+      </w:pPr>
+      <w:r>
+        <w:t xml:space="preserve">The </w:t>
+      </w:r>
+      <w:proofErr w:type="spellStart"/>
+      <w:r>
+        <w:t>ClueMaster's</w:t>
+      </w:r>
+      <w:proofErr w:type="spellEnd"/>
+      <w:r>
+        <w:t xml:space="preserve"> role is to provide vague initial clues about the word or phrase.</w:t>
       </w:r>
     </w:p>
     <w:p>
@@ -134,7 +180,7 @@
         </w:numPr>
       </w:pPr>
       <w:r>
-        <w:t>Round Structure:</w:t>
+        <w:t>Clue-Giving Phase:</w:t>
       </w:r>
     </w:p>
     <w:p>
@@ -142,11 +188,19 @@
         <w:pStyle w:val="ListParagraph"/>
         <w:numPr>
           <w:ilvl w:val="0"/>
-          <w:numId w:val="19"/>
+          <w:numId w:val="20"/>
         </w:numPr>
       </w:pPr>
       <w:r>
-        <w:t>The game consists of multiple rounds.</w:t>
+        <w:t xml:space="preserve">The </w:t>
+      </w:r>
+      <w:proofErr w:type="spellStart"/>
+      <w:r>
+        <w:t>ClueMaster</w:t>
+      </w:r>
+      <w:proofErr w:type="spellEnd"/>
+      <w:r>
+        <w:t xml:space="preserve"> starts with a vague description of the word or phrase.</w:t>
       </w:r>
     </w:p>
     <w:p>
@@ -154,19 +208,11 @@
         <w:pStyle w:val="ListParagraph"/>
         <w:numPr>
           <w:ilvl w:val="0"/>
-          <w:numId w:val="19"/>
+          <w:numId w:val="20"/>
         </w:numPr>
       </w:pPr>
       <w:r>
-        <w:t>In each round, one player is selected as the "</w:t>
-      </w:r>
-      <w:proofErr w:type="spellStart"/>
-      <w:r>
-        <w:t>ClueMaster</w:t>
-      </w:r>
-      <w:proofErr w:type="spellEnd"/>
-      <w:r>
-        <w:t>."</w:t>
+        <w:t>A timer begins counting down.</w:t>
       </w:r>
     </w:p>
     <w:p>
@@ -174,19 +220,31 @@
         <w:pStyle w:val="ListParagraph"/>
         <w:numPr>
           <w:ilvl w:val="0"/>
-          <w:numId w:val="19"/>
+          <w:numId w:val="20"/>
         </w:numPr>
       </w:pPr>
       <w:r>
-        <w:t xml:space="preserve">The </w:t>
+        <w:t xml:space="preserve">As the timer progresses, the </w:t>
       </w:r>
       <w:proofErr w:type="spellStart"/>
       <w:r>
-        <w:t>ClueMaster's</w:t>
+        <w:t>ClueMaster</w:t>
       </w:r>
       <w:proofErr w:type="spellEnd"/>
       <w:r>
-        <w:t xml:space="preserve"> role is to provide vague initial clues about the word or phrase.</w:t>
+        <w:t xml:space="preserve"> provides more specific clues.</w:t>
+      </w:r>
+    </w:p>
+    <w:p>
+      <w:pPr>
+        <w:pStyle w:val="ListParagraph"/>
+        <w:numPr>
+          <w:ilvl w:val="0"/>
+          <w:numId w:val="20"/>
+        </w:numPr>
+      </w:pPr>
+      <w:r>
+        <w:t>Players must guess the word or phrase based on the clues given.</w:t>
       </w:r>
     </w:p>
     <w:p>
@@ -198,7 +256,7 @@
         </w:numPr>
       </w:pPr>
       <w:r>
-        <w:t>Clue-Giving Phase:</w:t>
+        <w:t>Guessing Phase:</w:t>
       </w:r>
     </w:p>
     <w:p>
@@ -206,19 +264,11 @@
         <w:pStyle w:val="ListParagraph"/>
         <w:numPr>
           <w:ilvl w:val="0"/>
-          <w:numId w:val="20"/>
+          <w:numId w:val="21"/>
         </w:numPr>
       </w:pPr>
       <w:r>
-        <w:t xml:space="preserve">The </w:t>
-      </w:r>
-      <w:proofErr w:type="spellStart"/>
-      <w:r>
-        <w:t>ClueMaster</w:t>
-      </w:r>
-      <w:proofErr w:type="spellEnd"/>
-      <w:r>
-        <w:t xml:space="preserve"> starts with a vague description of the word or phrase.</w:t>
+        <w:t>Players submit their guesses during the Clue-Giving Phase.</w:t>
       </w:r>
     </w:p>
     <w:p>
@@ -226,11 +276,19 @@
         <w:pStyle w:val="ListParagraph"/>
         <w:numPr>
           <w:ilvl w:val="0"/>
-          <w:numId w:val="20"/>
+          <w:numId w:val="21"/>
         </w:numPr>
       </w:pPr>
       <w:r>
-        <w:t>A timer begins counting down.</w:t>
+        <w:t xml:space="preserve">Correct guesses earn points for the guessing player and the </w:t>
+      </w:r>
+      <w:proofErr w:type="spellStart"/>
+      <w:r>
+        <w:t>ClueMaster</w:t>
+      </w:r>
+      <w:proofErr w:type="spellEnd"/>
+      <w:r>
+        <w:t>.</w:t>
       </w:r>
     </w:p>
     <w:p>
@@ -238,31 +296,11 @@
         <w:pStyle w:val="ListParagraph"/>
         <w:numPr>
           <w:ilvl w:val="0"/>
-          <w:numId w:val="20"/>
+          <w:numId w:val="21"/>
         </w:numPr>
       </w:pPr>
       <w:r>
-        <w:t xml:space="preserve">As the timer progresses, the </w:t>
-      </w:r>
-      <w:proofErr w:type="spellStart"/>
-      <w:r>
-        <w:t>ClueMaster</w:t>
-      </w:r>
-      <w:proofErr w:type="spellEnd"/>
-      <w:r>
-        <w:t xml:space="preserve"> provides more specific clues.</w:t>
-      </w:r>
-    </w:p>
-    <w:p>
-      <w:pPr>
-        <w:pStyle w:val="ListParagraph"/>
-        <w:numPr>
-          <w:ilvl w:val="0"/>
-          <w:numId w:val="20"/>
-        </w:numPr>
-      </w:pPr>
-      <w:r>
-        <w:t>Players must guess the word or phrase based on the clues given.</w:t>
+        <w:t>Incorrect guesses result in point deductions.</w:t>
       </w:r>
     </w:p>
     <w:p>
@@ -274,59 +312,6 @@
         </w:numPr>
       </w:pPr>
       <w:r>
-        <w:t>Guessing Phase:</w:t>
-      </w:r>
-    </w:p>
-    <w:p>
-      <w:pPr>
-        <w:pStyle w:val="ListParagraph"/>
-        <w:numPr>
-          <w:ilvl w:val="0"/>
-          <w:numId w:val="21"/>
-        </w:numPr>
-      </w:pPr>
-      <w:r>
-        <w:t>Players submit their guesses during the Clue-Giving Phase.</w:t>
-      </w:r>
-    </w:p>
-    <w:p>
-      <w:pPr>
-        <w:pStyle w:val="ListParagraph"/>
-        <w:numPr>
-          <w:ilvl w:val="0"/>
-          <w:numId w:val="21"/>
-        </w:numPr>
-      </w:pPr>
-      <w:r>
-        <w:t xml:space="preserve">Correct guesses earn points for the guessing player and the </w:t>
-      </w:r>
-      <w:proofErr w:type="spellStart"/>
-      <w:r>
-        <w:t>ClueMaster.</w:t>
-      </w:r>
-      <w:proofErr w:type="spellEnd"/>
-    </w:p>
-    <w:p>
-      <w:pPr>
-        <w:pStyle w:val="ListParagraph"/>
-        <w:numPr>
-          <w:ilvl w:val="0"/>
-          <w:numId w:val="21"/>
-        </w:numPr>
-      </w:pPr>
-      <w:r>
-        <w:t>Incorrect guesses result in point deductions.</w:t>
-      </w:r>
-    </w:p>
-    <w:p>
-      <w:pPr>
-        <w:pStyle w:val="ListParagraph"/>
-        <w:numPr>
-          <w:ilvl w:val="0"/>
-          <w:numId w:val="16"/>
-        </w:numPr>
-      </w:pPr>
-      <w:r>
         <w:t>Scoring:</w:t>
       </w:r>
     </w:p>
@@ -355,9 +340,12 @@
       </w:r>
       <w:proofErr w:type="spellStart"/>
       <w:r>
-        <w:t>ClueMaster.</w:t>
+        <w:t>ClueMaster</w:t>
       </w:r>
       <w:proofErr w:type="spellEnd"/>
+      <w:r>
+        <w:t>.</w:t>
+      </w:r>
     </w:p>
     <w:p>
       <w:pPr>
@@ -491,7 +479,6 @@
         </w:numPr>
       </w:pPr>
       <w:r>
-        <w:lastRenderedPageBreak/>
         <w:t>Optionally, you can implement voice chat for real-time communication.</w:t>
       </w:r>
     </w:p>
@@ -504,6 +491,7 @@
         </w:numPr>
       </w:pPr>
       <w:r>
+        <w:lastRenderedPageBreak/>
         <w:t>Leaderboards and Rankings:</w:t>
       </w:r>
     </w:p>

</xml_diff>